<commit_message>
Update Auto Regressive Process.docx
</commit_message>
<xml_diff>
--- a/Auto Regressive Process.docx
+++ b/Auto Regressive Process.docx
@@ -1,6 +1,6 @@
 
 <file path=word/document.xml><?xml version="1.0" encoding="utf-8"?>
-<w:document xmlns:wpc="http://schemas.microsoft.com/office/word/2010/wordprocessingCanvas" xmlns:cx="http://schemas.microsoft.com/office/drawing/2014/chartex" xmlns:cx1="http://schemas.microsoft.com/office/drawing/2015/9/8/chartex" xmlns:cx2="http://schemas.microsoft.com/office/drawing/2015/10/21/chartex" xmlns:cx3="http://schemas.microsoft.com/office/drawing/2016/5/9/chartex" xmlns:cx4="http://schemas.microsoft.com/office/drawing/2016/5/10/chartex" xmlns:cx5="http://schemas.microsoft.com/office/drawing/2016/5/11/chartex" xmlns:cx6="http://schemas.microsoft.com/office/drawing/2016/5/12/chartex" xmlns:cx7="http://schemas.microsoft.com/office/drawing/2016/5/13/chartex" xmlns:cx8="http://schemas.microsoft.com/office/drawing/2016/5/14/chartex" xmlns:mc="http://schemas.openxmlformats.org/markup-compatibility/2006" xmlns:aink="http://schemas.microsoft.com/office/drawing/2016/ink" xmlns:am3d="http://schemas.microsoft.com/office/drawing/2017/model3d" xmlns:o="urn:schemas-microsoft-com:office:office" xmlns:r="http://schemas.openxmlformats.org/officeDocument/2006/relationships" xmlns:m="http://schemas.openxmlformats.org/officeDocument/2006/math" xmlns:v="urn:schemas-microsoft-com:vml" xmlns:wp14="http://schemas.microsoft.com/office/word/2010/wordprocessingDrawing" xmlns:wp="http://schemas.openxmlformats.org/drawingml/2006/wordprocessingDrawing" xmlns:w10="urn:schemas-microsoft-com:office:word" xmlns:w="http://schemas.openxmlformats.org/wordprocessingml/2006/main" xmlns:w14="http://schemas.microsoft.com/office/word/2010/wordml" xmlns:w15="http://schemas.microsoft.com/office/word/2012/wordml" xmlns:w16cex="http://schemas.microsoft.com/office/word/2018/wordml/cex" xmlns:w16cid="http://schemas.microsoft.com/office/word/2016/wordml/cid" xmlns:w16="http://schemas.microsoft.com/office/word/2018/wordml" xmlns:w16sdtdh="http://schemas.microsoft.com/office/word/2020/wordml/sdtdatahash" xmlns:w16se="http://schemas.microsoft.com/office/word/2015/wordml/symex" xmlns:wpg="http://schemas.microsoft.com/office/word/2010/wordprocessingGroup" xmlns:wpi="http://schemas.microsoft.com/office/word/2010/wordprocessingInk" xmlns:wne="http://schemas.microsoft.com/office/word/2006/wordml" xmlns:wps="http://schemas.microsoft.com/office/word/2010/wordprocessingShape" mc:Ignorable="w14 w15 w16se w16cid w16 w16cex w16sdtdh wp14">
+<w:document xmlns:wpc="http://schemas.microsoft.com/office/word/2010/wordprocessingCanvas" xmlns:cx="http://schemas.microsoft.com/office/drawing/2014/chartex" xmlns:cx1="http://schemas.microsoft.com/office/drawing/2015/9/8/chartex" xmlns:cx2="http://schemas.microsoft.com/office/drawing/2015/10/21/chartex" xmlns:cx3="http://schemas.microsoft.com/office/drawing/2016/5/9/chartex" xmlns:cx4="http://schemas.microsoft.com/office/drawing/2016/5/10/chartex" xmlns:cx5="http://schemas.microsoft.com/office/drawing/2016/5/11/chartex" xmlns:cx6="http://schemas.microsoft.com/office/drawing/2016/5/12/chartex" xmlns:cx7="http://schemas.microsoft.com/office/drawing/2016/5/13/chartex" xmlns:cx8="http://schemas.microsoft.com/office/drawing/2016/5/14/chartex" xmlns:mc="http://schemas.openxmlformats.org/markup-compatibility/2006" xmlns:aink="http://schemas.microsoft.com/office/drawing/2016/ink" xmlns:am3d="http://schemas.microsoft.com/office/drawing/2017/model3d" xmlns:o="urn:schemas-microsoft-com:office:office" xmlns:r="http://schemas.openxmlformats.org/officeDocument/2006/relationships" xmlns:m="http://schemas.openxmlformats.org/officeDocument/2006/math" xmlns:v="urn:schemas-microsoft-com:vml" xmlns:wp14="http://schemas.microsoft.com/office/word/2010/wordprocessingDrawing" xmlns:wp="http://schemas.openxmlformats.org/drawingml/2006/wordprocessingDrawing" xmlns:w10="urn:schemas-microsoft-com:office:word" xmlns:w="http://schemas.openxmlformats.org/wordprocessingml/2006/main" xmlns:w14="http://schemas.microsoft.com/office/word/2010/wordml" xmlns:w15="http://schemas.microsoft.com/office/word/2012/wordml" xmlns:w16cid="http://schemas.microsoft.com/office/word/2016/wordml/cid" xmlns:w16se="http://schemas.microsoft.com/office/word/2015/wordml/symex" xmlns:wpg="http://schemas.microsoft.com/office/word/2010/wordprocessingGroup" xmlns:wpi="http://schemas.microsoft.com/office/word/2010/wordprocessingInk" xmlns:wne="http://schemas.microsoft.com/office/word/2006/wordml" xmlns:wps="http://schemas.microsoft.com/office/word/2010/wordprocessingShape" mc:Ignorable="w14 w15 w16se w16cid wp14">
   <w:body>
     <w:p>
       <w:pPr>
@@ -61,7 +61,7 @@
               </wp:anchor>
             </w:drawing>
           </mc:Choice>
-          <mc:Fallback>
+          <mc:Fallback xmlns:w16sdtdh="http://schemas.microsoft.com/office/word/2020/wordml/sdtdatahash" xmlns:w16="http://schemas.microsoft.com/office/word/2018/wordml" xmlns:w16cex="http://schemas.microsoft.com/office/word/2018/wordml/cex">
             <w:pict>
               <v:shapetype w14:anchorId="68C3659C" id="_x0000_t75" coordsize="21600,21600" o:spt="75" o:preferrelative="t" path="m@4@5l@4@11@9@11@9@5xe" filled="f" stroked="f">
                 <v:stroke joinstyle="miter"/>
@@ -134,7 +134,7 @@
               </wp:anchor>
             </w:drawing>
           </mc:Choice>
-          <mc:Fallback>
+          <mc:Fallback xmlns:w16sdtdh="http://schemas.microsoft.com/office/word/2020/wordml/sdtdatahash" xmlns:w16="http://schemas.microsoft.com/office/word/2018/wordml" xmlns:w16cex="http://schemas.microsoft.com/office/word/2018/wordml/cex">
             <w:pict>
               <v:shape w14:anchorId="1DB1692E" id="Ink 25" o:spid="_x0000_s1026" type="#_x0000_t75" style="position:absolute;margin-left:-97.3pt;margin-top:-53.5pt;width:1.45pt;height:1.45pt;z-index:251683840;visibility:visible;mso-wrap-style:square;mso-wrap-distance-left:9pt;mso-wrap-distance-top:0;mso-wrap-distance-right:9pt;mso-wrap-distance-bottom:0;mso-position-horizontal:absolute;mso-position-horizontal-relative:text;mso-position-vertical:absolute;mso-position-vertical-relative:text" o:gfxdata="UEsDBBQABgAIAAAAIQCbMyc3DAEAAC0CAAATAAAAW0NvbnRlbnRfVHlwZXNdLnhtbISRsU7DMBRF&#10;dyT+wfKKEqcdEEJJOpAyAkLlAyz7JbHqPFt+JrR/j5O2C1AyeLD97rlHdrk5DJaNEMg4rPgqLzgD&#10;VE4b7Cr+sXvOHjijKFFL6xAqfgTim/r2ptwdPRBLaaSK9zH6RyFI9TBIyp0HTDetC4OMaRs64aXa&#10;yw7EuijuhXIYAWMWJwavywZa+Wkj2x7S8ckkgCXOnk6DU1fFpffWKBmTqRhR/2jJzg15Ss4z1BtP&#10;d0mDiz8bppvrBefca3qaYDSwNxniixyShtCBBKxd41T+P2OSHChzbWsU5E2g7Zy6OF1jG9yLtFYL&#10;9DQy2CWWdl8YYFxA/RJtUuwdxgtdzJ9dfwMAAP//AwBQSwMEFAAGAAgAAAAhADj9If/WAAAAlAEA&#10;AAsAAABfcmVscy8ucmVsc6SQwWrDMAyG74O9g9F9cZrDGKNOL6PQa+kewNiKYxpbRjLZ+vYzg8Ey&#10;ettRv9D3iX9/+EyLWpElUjaw63pQmB35mIOB98vx6QWUVJu9XSijgRsKHMbHh/0ZF1vbkcyxiGqU&#10;LAbmWsur1uJmTFY6KpjbZiJOtraRgy7WXW1APfT9s+bfDBg3THXyBvjkB1CXW2nmP+wUHZPQVDtH&#10;SdM0RXePqj195DOujWI5YDXgWb5DxrVrz4G+79390xvYljm6I9uEb+S2fhyoZT96vely/AIAAP//&#10;AwBQSwMEFAAGAAgAAAAhAOG2j/p7AQAAKAMAAA4AAABkcnMvZTJvRG9jLnhtbJxSy27CMBC8V+o/&#10;WL6XBPpQGxE4FFXiUMqh/QDj2MRq7I3WhsDfd/MqoVVViUu0j3h2Zmen84Mt2F6hN+BSPh7FnCkn&#10;ITNum/KP95ebR858EC4TBTiV8qPyfD67vppWZaImkEORKWQE4nxSlSnPQyiTKPIyV1b4EZTKUVMD&#10;WhEoxW2UoagI3RbRJI4fogowKxGk8p6qi7bJZw2+1kqGN629CqxI+VMcE73QB9gHmy6IZlORbFGU&#10;uZEdJXEBIyuMIwLfUAsRBNuh+QVljUTwoMNIgo1AayNVo4eUjeMfypbus1Y1vpM7TCS4oFxYCwz9&#10;7prGJSNswdmmeoWM3BG7ALxDpPX8b0ZLegFyZ4lP6wiqQgQ6B5+b0nOGiclSjstsfOLv9s8nBWs8&#10;6Vrt18jq/yf3nDlhiRMJZ5SROb341flr6kRd6y/cg0ZbO0J02SHldAXH+tsYrg6BSSrePlBZUr0O&#10;Bpjt237CYPM09szjYV5TGhz47AsAAP//AwBQSwMEFAAGAAgAAAAhADzGhHDIAQAAkAQAABAAAABk&#10;cnMvaW5rL2luazEueG1stJPNbqswEIX3lfoOlrsOGEhCi0q6ukhXaqWqP1K7pOAGq9iObBOSt+9g&#10;HIeq6aa6d4PM2D4z883x9c2Ot2hLlWZS5DgKCEZUVLJmYp3j56didomRNqWoy1YKmuM91fhmdX52&#10;zcQHbzP4IlAQeljxNseNMZssDPu+D/okkGodxoQk4V/xcXeLV+5WTd+ZYAZS6kOoksLQnRnEMlbn&#10;uDI74s+D9qPsVEX99hBR1fGEUWVFC6l4abxiUwpBWyRKDnW/YGT2G1gwyLOmCiPOoOFZHETzdH75&#10;5woC5S7Hk/8OStRQCcfhac3X/6BZfNccykridJli5Eqq6XaoKbTMs597v1dyQ5Vh9Ih5hOI29qga&#10;/y2fEZSiWrbdMBuMtmXbAbKIELCFyx2FJ4B81wM2/1QPuPyoNy3uKxrX3pSDg+YtdRitYZyC0fnG&#10;e8xoEB7Cj0bZ5xCTOJpFZJZET1GaxfMsiQOSLiejcC4+aL6pTjde700d/Wp3PLWxs57VpvHQSUAW&#10;HvoU+amrDWXrxvzubiVbCc/BzfqiKAhZTnuy+bzZTjxd6z/kWn+g7zm+sK8X2ZtjwPZOEEHxfJEu&#10;vjjXS8NIVp8AAAD//wMAUEsDBBQABgAIAAAAIQBHv2wg4gAAAA8BAAAPAAAAZHJzL2Rvd25yZXYu&#10;eG1sTI/NTsMwEITvSLyDtUjcWttV1dIQp6oQ5YC4UJC4bmI3ieqfKHaa0KdnywVuu7Oj2W/y7eQs&#10;O5s+tsErkHMBzPgq6NbXCj4/9rMHYDGh12iDNwq+TYRtcXuTY6bD6N/N+ZBqRiE+ZqigSanLOI9V&#10;YxzGeeiMp9sx9A4TrX3NdY8jhTvLF0KsuMPW04cGO/PUmOp0GJyC18UFL8Om/HrZlXb/JqMYQ/us&#10;1P3dtHsElsyU/sxwxSd0KIipDIPXkVkFM7lZrsh7ncSaapGHNLkGVv5qSwm8yPn/HsUPAAAA//8D&#10;AFBLAwQUAAYACAAAACEAeRi8nb8AAAAhAQAAGQAAAGRycy9fcmVscy9lMm9Eb2MueG1sLnJlbHOE&#10;z7FqxDAMBuC90Hcw2hslHcpR4mQ5DrKWFG41jpKYxLKxnNJ7+3rswcENGoTQ90tt/+t39UNJXGAN&#10;TVWDIrZhcrxo+B4vbydQkg1PZg9MGm4k0HevL+0X7SaXJVldFFUUFg1rzvETUexK3kgVInGZzCF5&#10;k0ubFozGbmYhfK/rD0z/DejuTDVMGtIwNaDGWyzJz+0wz87SOdjDE+cHEWgPycFf/V5QkxbKGhxv&#10;WKqpyqGAXYt3j3V/AAAA//8DAFBLAQItABQABgAIAAAAIQCbMyc3DAEAAC0CAAATAAAAAAAAAAAA&#10;AAAAAAAAAABbQ29udGVudF9UeXBlc10ueG1sUEsBAi0AFAAGAAgAAAAhADj9If/WAAAAlAEAAAsA&#10;AAAAAAAAAAAAAAAAPQEAAF9yZWxzLy5yZWxzUEsBAi0AFAAGAAgAAAAhAOG2j/p7AQAAKAMAAA4A&#10;AAAAAAAAAAAAAAAAPAIAAGRycy9lMm9Eb2MueG1sUEsBAi0AFAAGAAgAAAAhADzGhHDIAQAAkAQA&#10;ABAAAAAAAAAAAAAAAAAA4wMAAGRycy9pbmsvaW5rMS54bWxQSwECLQAUAAYACAAAACEAR79sIOIA&#10;AAAPAQAADwAAAAAAAAAAAAAAAADZBQAAZHJzL2Rvd25yZXYueG1sUEsBAi0AFAAGAAgAAAAhAHkY&#10;vJ2/AAAAIQEAABkAAAAAAAAAAAAAAAAA6AYAAGRycy9fcmVscy9lMm9Eb2MueG1sLnJlbHNQSwUG&#10;AAAAAAYABgB4AQAA3gcAAAAA&#10;">
                 <v:imagedata r:id="rId5" o:title=""/>
@@ -188,7 +188,7 @@
               </wp:anchor>
             </w:drawing>
           </mc:Choice>
-          <mc:Fallback>
+          <mc:Fallback xmlns:w16sdtdh="http://schemas.microsoft.com/office/word/2020/wordml/sdtdatahash" xmlns:w16="http://schemas.microsoft.com/office/word/2018/wordml" xmlns:w16cex="http://schemas.microsoft.com/office/word/2018/wordml/cex">
             <w:pict>
               <v:shape w14:anchorId="149DA48C" id="Ink 1" o:spid="_x0000_s1026" type="#_x0000_t75" style="position:absolute;margin-left:-156.1pt;margin-top:-58.3pt;width:1.45pt;height:1.45pt;z-index:251659264;visibility:visible;mso-wrap-style:square;mso-wrap-distance-left:9pt;mso-wrap-distance-top:0;mso-wrap-distance-right:9pt;mso-wrap-distance-bottom:0;mso-position-horizontal:absolute;mso-position-horizontal-relative:text;mso-position-vertical:absolute;mso-position-vertical-relative:text" o:gfxdata="UEsDBBQABgAIAAAAIQCbMyc3DAEAAC0CAAATAAAAW0NvbnRlbnRfVHlwZXNdLnhtbISRsU7DMBRF&#10;dyT+wfKKEqcdEEJJOpAyAkLlAyz7JbHqPFt+JrR/j5O2C1AyeLD97rlHdrk5DJaNEMg4rPgqLzgD&#10;VE4b7Cr+sXvOHjijKFFL6xAqfgTim/r2ptwdPRBLaaSK9zH6RyFI9TBIyp0HTDetC4OMaRs64aXa&#10;yw7EuijuhXIYAWMWJwavywZa+Wkj2x7S8ckkgCXOnk6DU1fFpffWKBmTqRhR/2jJzg15Ss4z1BtP&#10;d0mDiz8bppvrBefca3qaYDSwNxniixyShtCBBKxd41T+P2OSHChzbWsU5E2g7Zy6OF1jG9yLtFYL&#10;9DQy2CWWdl8YYFxA/RJtUuwdxgtdzJ9dfwMAAP//AwBQSwMEFAAGAAgAAAAhADj9If/WAAAAlAEA&#10;AAsAAABfcmVscy8ucmVsc6SQwWrDMAyG74O9g9F9cZrDGKNOL6PQa+kewNiKYxpbRjLZ+vYzg8Ey&#10;ettRv9D3iX9/+EyLWpElUjaw63pQmB35mIOB98vx6QWUVJu9XSijgRsKHMbHh/0ZF1vbkcyxiGqU&#10;LAbmWsur1uJmTFY6KpjbZiJOtraRgy7WXW1APfT9s+bfDBg3THXyBvjkB1CXW2nmP+wUHZPQVDtH&#10;SdM0RXePqj195DOujWI5YDXgWb5DxrVrz4G+79390xvYljm6I9uEb+S2fhyoZT96vely/AIAAP//&#10;AwBQSwMEFAAGAAgAAAAhAPV5PsR7AQAAJgMAAA4AAABkcnMvZTJvRG9jLnhtbJxSwW7CMAy9T9o/&#10;RLmPtmxCW0XLYWgShzEO2weENKHRmrhyUlr+fi7QAZumSVwix06e3/PzdNbZim0VegMu48ko5kw5&#10;CYVxm4x/vL/cPXLmg3CFqMCpjO+U57P89mba1qkaQwlVoZARiPNpW2e8DKFOo8jLUlnhR1ArR0UN&#10;aEWgK26iAkVL6LaKxnE8iVrAokaQynvKzg9Fnu/xtVYyvGntVWBVxp/imOiFIcAhWB+DKJ+KdIOi&#10;Lo08UhJXMLLCOCLwDTUXQbAGzS8oaySCBx1GEmwEWhup9npIWRL/ULZwn72q5EE2mEpwQbmwEhiG&#10;2e0L17SwFWfr9hUKckc0AfgRkcbzvxkH0nOQjSU+B0dQVSLQOvjS1J4zTE2RcVwUyYm/2z6fFKzw&#10;pGu5XSHr3yecOWGJEulmCSdrBunLy79UiY6lv1A7jbb3g8iyLuO0A7v+3NutusAkJe8nlJaU74Mz&#10;zMPfocPZ3KnthcPn957S2XrnXwAAAP//AwBQSwMEFAAGAAgAAAAhAGB1PcvJAQAAkAQAABAAAABk&#10;cnMvaW5rL2luazEueG1stJPBbqMwEIbvK/UdLPccsCGEFpX0tEgr7UrVtpXaIwU3WAU7sk1I3r6D&#10;cRyqppfV9oLM2P5n5pvfN7f7rkU7pjSXIsc0IBgxUcmai02OHx+KxRVG2pSiLlspWI4PTOPb9cWP&#10;Gy7eujaDLwIFocdV1+a4MWabheEwDMEQB1JtwoiQOPwl3v78xmt3q2avXHADKfUxVElh2N6MYhmv&#10;c1yZPfHnQfte9qpifnuMqOp0wqiyYoVUXWm8YlMKwVokyg7qfsLIHLaw4JBnwxRGHYeGF1FAl+ny&#10;6uc1BMp9jmf/PZSooZIOh+c1n79Bs/isOZYVR+kqxciVVLPdWFNomWdf936n5JYpw9kJ8wTFbRxQ&#10;Nf1bPhMoxbRs+3E2GO3KtgdklBCwhctNwzNAPusBm/+qB1y+1JsX9xGNa2/OwUHzljqO1vCOgdG7&#10;rfeY0SA8hu+Nss8hIhFdULKI6QNNsyjO4iS4TuhsFM7FR80X1evG672ok1/tjqc2dTbw2jQeOglI&#10;4qHPkZ+72jC+acy/3a1kK+E5uFlfFgUhq9WsJ5vPm+3M07X+Q671v+w1x5f29SJ7cwrY3gkiKFom&#10;afLBuV4aRrJ+BwAA//8DAFBLAwQUAAYACAAAACEAeOZTHOIAAAAPAQAADwAAAGRycy9kb3ducmV2&#10;LnhtbEyPTU+EMBCG7yb+h2ZMvLEtkKCLlM3GuB6MF1cTr4WOQGynhJYF99dbvehtPp6880y1W61h&#10;J5z84EhCuhHAkFqnB+okvL0ekltgPijSyjhCCV/oYVdfXlSq1G6hFzwdQ8diCPlSSehDGEvOfduj&#10;VX7jRqS4+3CTVSG2U8f1pJYYbg3PhCi4VQPFC70a8b7H9vM4WwlP2Vmd523z/rhvzOE59WJxw4OU&#10;11fr/g5YwDX8wfCjH9Whjk6Nm0l7ZiQkeZplkY1VmhYFsMgkudjmwJrfWX4DvK74/z/qbwAAAP//&#10;AwBQSwMEFAAGAAgAAAAhAHkYvJ2/AAAAIQEAABkAAABkcnMvX3JlbHMvZTJvRG9jLnhtbC5yZWxz&#10;hM+xasQwDAbgvdB3MNobJR3KUeJkOQ6ylhRuNY6SmMSysZzSe/t67MHBDRqE0PdLbf/rd/VDSVxg&#10;DU1VgyK2YXK8aPgeL28nUJINT2YPTBpuJNB3ry/tF+0mlyVZXRRVFBYNa87xE1HsSt5IFSJxmcwh&#10;eZNLmxaMxm5mIXyv6w9M/w3o7kw1TBrSMDWgxlssyc/tMM/O0jnYwxPnBxFoD8nBX/1eUJMWyhoc&#10;b1iqqcqhgF2Ld491fwAAAP//AwBQSwECLQAUAAYACAAAACEAmzMnNwwBAAAtAgAAEwAAAAAAAAAA&#10;AAAAAAAAAAAAW0NvbnRlbnRfVHlwZXNdLnhtbFBLAQItABQABgAIAAAAIQA4/SH/1gAAAJQBAAAL&#10;AAAAAAAAAAAAAAAAAD0BAABfcmVscy8ucmVsc1BLAQItABQABgAIAAAAIQD1eT7EewEAACYDAAAO&#10;AAAAAAAAAAAAAAAAADwCAABkcnMvZTJvRG9jLnhtbFBLAQItABQABgAIAAAAIQBgdT3LyQEAAJAE&#10;AAAQAAAAAAAAAAAAAAAAAOMDAABkcnMvaW5rL2luazEueG1sUEsBAi0AFAAGAAgAAAAhAHjmUxzi&#10;AAAADwEAAA8AAAAAAAAAAAAAAAAA2gUAAGRycy9kb3ducmV2LnhtbFBLAQItABQABgAIAAAAIQB5&#10;GLydvwAAACEBAAAZAAAAAAAAAAAAAAAAAOkGAABkcnMvX3JlbHMvZTJvRG9jLnhtbC5yZWxzUEsF&#10;BgAAAAAGAAYAeAEAAN8HAAAAAA==&#10;">
                 <v:imagedata r:id="rId5" o:title=""/>
@@ -224,7 +224,7 @@
       </w:pPr>
       <m:oMathPara>
         <m:oMathParaPr>
-          <m:jc m:val="center"/>
+          <m:jc m:val="left"/>
         </m:oMathParaPr>
         <m:oMath>
           <m:sSub>
@@ -654,7 +654,7 @@
       </w:pPr>
       <m:oMathPara>
         <m:oMathParaPr>
-          <m:jc m:val="center"/>
+          <m:jc m:val="left"/>
         </m:oMathParaPr>
         <m:oMath>
           <m:sSub>
@@ -1084,7 +1084,7 @@
       </w:pPr>
       <m:oMathPara>
         <m:oMathParaPr>
-          <m:jc m:val="center"/>
+          <m:jc m:val="left"/>
         </m:oMathParaPr>
         <m:oMath>
           <m:r>
@@ -1281,6 +1281,9 @@
         </w:rPr>
       </w:pPr>
       <m:oMathPara>
+        <m:oMathParaPr>
+          <m:jc m:val="left"/>
+        </m:oMathParaPr>
         <m:oMath>
           <m:d>
             <m:dPr>
@@ -1647,7 +1650,7 @@
       </w:pPr>
       <m:oMathPara>
         <m:oMathParaPr>
-          <m:jc m:val="center"/>
+          <m:jc m:val="left"/>
         </m:oMathParaPr>
         <m:oMath>
           <m:r>
@@ -3100,6 +3103,9 @@
         </w:rPr>
       </w:pPr>
       <m:oMathPara>
+        <m:oMathParaPr>
+          <m:jc m:val="left"/>
+        </m:oMathParaPr>
         <m:oMath>
           <m:sSub>
             <m:sSubPr>
@@ -3368,6 +3374,9 @@
         </w:rPr>
       </w:pPr>
       <m:oMathPara>
+        <m:oMathParaPr>
+          <m:jc m:val="left"/>
+        </m:oMathParaPr>
         <m:oMath>
           <m:sSub>
             <m:sSubPr>
@@ -3733,6 +3742,9 @@
         </w:rPr>
       </w:pPr>
       <m:oMathPara>
+        <m:oMathParaPr>
+          <m:jc m:val="left"/>
+        </m:oMathParaPr>
         <m:oMath>
           <m:sSub>
             <m:sSubPr>
@@ -4144,6 +4156,9 @@
         </w:rPr>
       </w:pPr>
       <m:oMathPara>
+        <m:oMathParaPr>
+          <m:jc m:val="left"/>
+        </m:oMathParaPr>
         <m:oMath>
           <m:r>
             <m:rPr>
@@ -4505,6 +4520,9 @@
         </w:rPr>
       </w:pPr>
       <m:oMathPara>
+        <m:oMathParaPr>
+          <m:jc m:val="left"/>
+        </m:oMathParaPr>
         <m:oMath>
           <m:sSub>
             <m:sSubPr>
@@ -4801,6 +4819,9 @@
         </w:rPr>
       </w:pPr>
       <m:oMathPara>
+        <m:oMathParaPr>
+          <m:jc m:val="left"/>
+        </m:oMathParaPr>
         <m:oMath>
           <m:r>
             <m:rPr>
@@ -5285,6 +5306,8 @@
         </w:rPr>
         <w:t xml:space="preserve"> limits.</w:t>
       </w:r>
+      <w:bookmarkStart w:id="0" w:name="_GoBack"/>
+      <w:bookmarkEnd w:id="0"/>
     </w:p>
     <w:p>
       <w:pPr>
@@ -5847,7 +5870,7 @@
 </file>
 
 <file path=word/styles.xml><?xml version="1.0" encoding="utf-8"?>
-<w:styles xmlns:mc="http://schemas.openxmlformats.org/markup-compatibility/2006" xmlns:r="http://schemas.openxmlformats.org/officeDocument/2006/relationships" xmlns:w="http://schemas.openxmlformats.org/wordprocessingml/2006/main" xmlns:w14="http://schemas.microsoft.com/office/word/2010/wordml" xmlns:w15="http://schemas.microsoft.com/office/word/2012/wordml" xmlns:w16cex="http://schemas.microsoft.com/office/word/2018/wordml/cex" xmlns:w16cid="http://schemas.microsoft.com/office/word/2016/wordml/cid" xmlns:w16="http://schemas.microsoft.com/office/word/2018/wordml" xmlns:w16sdtdh="http://schemas.microsoft.com/office/word/2020/wordml/sdtdatahash" xmlns:w16se="http://schemas.microsoft.com/office/word/2015/wordml/symex" mc:Ignorable="w14 w15 w16se w16cid w16 w16cex w16sdtdh">
+<w:styles xmlns:mc="http://schemas.openxmlformats.org/markup-compatibility/2006" xmlns:r="http://schemas.openxmlformats.org/officeDocument/2006/relationships" xmlns:w="http://schemas.openxmlformats.org/wordprocessingml/2006/main" xmlns:w14="http://schemas.microsoft.com/office/word/2010/wordml" xmlns:w15="http://schemas.microsoft.com/office/word/2012/wordml" xmlns:w16cid="http://schemas.microsoft.com/office/word/2016/wordml/cid" xmlns:w16se="http://schemas.microsoft.com/office/word/2015/wordml/symex" mc:Ignorable="w14 w15 w16se w16cid">
   <w:docDefaults>
     <w:rPrDefault>
       <w:rPr>
@@ -5863,7 +5886,7 @@
       </w:pPr>
     </w:pPrDefault>
   </w:docDefaults>
-  <w:latentStyles w:defLockedState="0" w:defUIPriority="99" w:defSemiHidden="0" w:defUnhideWhenUsed="0" w:defQFormat="0" w:count="376">
+  <w:latentStyles w:defLockedState="0" w:defUIPriority="99" w:defSemiHidden="0" w:defUnhideWhenUsed="0" w:defQFormat="0" w:count="375">
     <w:lsdException w:name="Normal" w:uiPriority="0" w:qFormat="1"/>
     <w:lsdException w:name="heading 1" w:uiPriority="9" w:qFormat="1"/>
     <w:lsdException w:name="heading 2" w:semiHidden="1" w:uiPriority="9" w:unhideWhenUsed="1" w:qFormat="1"/>
@@ -6239,7 +6262,6 @@
     <w:lsdException w:name="Smart Hyperlink" w:semiHidden="1" w:unhideWhenUsed="1"/>
     <w:lsdException w:name="Hashtag" w:semiHidden="1" w:unhideWhenUsed="1"/>
     <w:lsdException w:name="Unresolved Mention" w:semiHidden="1" w:unhideWhenUsed="1"/>
-    <w:lsdException w:name="Smart Link" w:semiHidden="1" w:unhideWhenUsed="1"/>
   </w:latentStyles>
   <w:style w:type="paragraph" w:default="1" w:styleId="Normal">
     <w:name w:val="Normal"/>

</xml_diff>